<commit_message>
Automate screen from Excel
</commit_message>
<xml_diff>
--- a/Stock Plan.docx
+++ b/Stock Plan.docx
@@ -27,17 +27,6 @@
     <w:p>
       <w:r>
         <w:t>PLTR (Tech)</w:t>
-      </w:r>
-    </w:p>
-    <w:p>
-      <w:r>
-        <w:rPr>
-          <w:rFonts w:hint="eastAsia"/>
-        </w:rPr>
-        <w:t>P</w:t>
-      </w:r>
-      <w:r>
-        <w:t>I (Tech)</w:t>
       </w:r>
     </w:p>
     <w:p>

</xml_diff>